<commit_message>
Added sketches of the website
</commit_message>
<xml_diff>
--- a/Documents/Update 1.docx
+++ b/Documents/Update 1.docx
@@ -1,124 +1,241 @@
 
 <file path=word/document.xml><?xml version="1.0" encoding="utf-8"?>
-<w:document xmlns:mc="http://schemas.openxmlformats.org/markup-compatibility/2006" xmlns:o="urn:schemas-microsoft-com:office:office" xmlns:r="http://schemas.openxmlformats.org/officeDocument/2006/relationships" xmlns:m="http://schemas.openxmlformats.org/officeDocument/2006/math" xmlns:v="urn:schemas-microsoft-com:vml" xmlns:wp="http://schemas.openxmlformats.org/drawingml/2006/wordprocessingDrawing" xmlns:w10="urn:schemas-microsoft-com:office:word" xmlns:w="http://schemas.openxmlformats.org/wordprocessingml/2006/main" xmlns:wne="http://schemas.microsoft.com/office/word/2006/wordml" xmlns:sl="http://schemas.openxmlformats.org/schemaLibrary/2006/main" xmlns:a="http://schemas.openxmlformats.org/drawingml/2006/main" xmlns:pic="http://schemas.openxmlformats.org/drawingml/2006/picture" xmlns:c="http://schemas.openxmlformats.org/drawingml/2006/chart" xmlns:lc="http://schemas.openxmlformats.org/drawingml/2006/lockedCanvas" xmlns:dgm="http://schemas.openxmlformats.org/drawingml/2006/diagram" xmlns:wps="http://schemas.microsoft.com/office/word/2010/wordprocessingShape" xmlns:wpg="http://schemas.microsoft.com/office/word/2010/wordprocessingGroup" xmlns:w14="http://schemas.microsoft.com/office/word/2010/wordml" xmlns:w15="http://schemas.microsoft.com/office/word/2012/wordml">
+<w:document xmlns:wpc="http://schemas.microsoft.com/office/word/2010/wordprocessingCanvas" xmlns:cx="http://schemas.microsoft.com/office/drawing/2014/chartex" xmlns:cx1="http://schemas.microsoft.com/office/drawing/2015/9/8/chartex" xmlns:cx2="http://schemas.microsoft.com/office/drawing/2015/10/21/chartex" xmlns:cx3="http://schemas.microsoft.com/office/drawing/2016/5/9/chartex" xmlns:cx4="http://schemas.microsoft.com/office/drawing/2016/5/10/chartex" xmlns:cx5="http://schemas.microsoft.com/office/drawing/2016/5/11/chartex" xmlns:cx6="http://schemas.microsoft.com/office/drawing/2016/5/12/chartex" xmlns:cx7="http://schemas.microsoft.com/office/drawing/2016/5/13/chartex" xmlns:cx8="http://schemas.microsoft.com/office/drawing/2016/5/14/chartex" xmlns:mc="http://schemas.openxmlformats.org/markup-compatibility/2006" xmlns:aink="http://schemas.microsoft.com/office/drawing/2016/ink" xmlns:am3d="http://schemas.microsoft.com/office/drawing/2017/model3d" xmlns:o="urn:schemas-microsoft-com:office:office" xmlns:r="http://schemas.openxmlformats.org/officeDocument/2006/relationships" xmlns:m="http://schemas.openxmlformats.org/officeDocument/2006/math" xmlns:v="urn:schemas-microsoft-com:vml" xmlns:wp14="http://schemas.microsoft.com/office/word/2010/wordprocessingDrawing" xmlns:wp="http://schemas.openxmlformats.org/drawingml/2006/wordprocessingDrawing" xmlns:w10="urn:schemas-microsoft-com:office:word" xmlns:w="http://schemas.openxmlformats.org/wordprocessingml/2006/main" xmlns:w14="http://schemas.microsoft.com/office/word/2010/wordml" xmlns:w15="http://schemas.microsoft.com/office/word/2012/wordml" xmlns:w16cid="http://schemas.microsoft.com/office/word/2016/wordml/cid" xmlns:w16se="http://schemas.microsoft.com/office/word/2015/wordml/symex" xmlns:wpg="http://schemas.microsoft.com/office/word/2010/wordprocessingGroup" xmlns:wpi="http://schemas.microsoft.com/office/word/2010/wordprocessingInk" xmlns:wne="http://schemas.microsoft.com/office/word/2006/wordml" xmlns:wps="http://schemas.microsoft.com/office/word/2010/wordprocessingShape" mc:Ignorable="w14 w15 w16se w16cid wp14">
   <w:body>
     <w:p>
       <w:pPr>
         <w:rPr>
-          <w:rFonts w:ascii="Times New Roman" w:cs="Times New Roman" w:eastAsia="Times New Roman" w:hAnsi="Times New Roman"/>
-          <w:b w:val="1"/>
-          <w:sz w:val="24"/>
-          <w:szCs w:val="24"/>
-        </w:rPr>
-      </w:pPr>
-      <w:r>
-        <w:rPr>
-          <w:rFonts w:ascii="Times New Roman" w:cs="Times New Roman" w:eastAsia="Times New Roman" w:hAnsi="Times New Roman"/>
-          <w:b w:val="1"/>
-          <w:sz w:val="24"/>
-          <w:szCs w:val="24"/>
-          <w:rtl w:val="0"/>
-        </w:rPr>
-        <w:t xml:space="preserve">DUE Jan. 26th @7pm</w:t>
+          <w:rFonts w:ascii="Times New Roman" w:eastAsia="Times New Roman" w:hAnsi="Times New Roman" w:cs="Times New Roman"/>
+          <w:b/>
+          <w:sz w:val="24"/>
+          <w:szCs w:val="24"/>
+        </w:rPr>
+      </w:pPr>
+      <w:r>
+        <w:rPr>
+          <w:rFonts w:ascii="Times New Roman" w:eastAsia="Times New Roman" w:hAnsi="Times New Roman" w:cs="Times New Roman"/>
+          <w:b/>
+          <w:sz w:val="24"/>
+          <w:szCs w:val="24"/>
+        </w:rPr>
+        <w:t>DUE Jan. 26th @7pm</w:t>
       </w:r>
     </w:p>
     <w:p>
       <w:pPr>
         <w:rPr>
-          <w:rFonts w:ascii="Times New Roman" w:cs="Times New Roman" w:eastAsia="Times New Roman" w:hAnsi="Times New Roman"/>
-          <w:b w:val="1"/>
-          <w:sz w:val="24"/>
-          <w:szCs w:val="24"/>
-        </w:rPr>
-      </w:pPr>
-      <w:r>
-        <w:rPr>
-          <w:rtl w:val="0"/>
-        </w:rPr>
-      </w:r>
+          <w:rFonts w:ascii="Times New Roman" w:eastAsia="Times New Roman" w:hAnsi="Times New Roman" w:cs="Times New Roman"/>
+          <w:b/>
+          <w:sz w:val="24"/>
+          <w:szCs w:val="24"/>
+        </w:rPr>
+      </w:pPr>
     </w:p>
     <w:p>
       <w:pPr>
         <w:rPr>
-          <w:rFonts w:ascii="Times New Roman" w:cs="Times New Roman" w:eastAsia="Times New Roman" w:hAnsi="Times New Roman"/>
-          <w:sz w:val="24"/>
-          <w:szCs w:val="24"/>
-        </w:rPr>
-      </w:pPr>
-      <w:r>
-        <w:rPr>
-          <w:rFonts w:ascii="Times New Roman" w:cs="Times New Roman" w:eastAsia="Times New Roman" w:hAnsi="Times New Roman"/>
-          <w:sz w:val="24"/>
-          <w:szCs w:val="24"/>
-          <w:rtl w:val="0"/>
-        </w:rPr>
-        <w:t xml:space="preserve">Please start to organise your design and development project, including</w:t>
-        <w:br w:type="textWrapping"/>
+          <w:rFonts w:ascii="Times New Roman" w:eastAsia="Times New Roman" w:hAnsi="Times New Roman" w:cs="Times New Roman"/>
+          <w:sz w:val="24"/>
+          <w:szCs w:val="24"/>
+        </w:rPr>
+      </w:pPr>
+      <w:r>
+        <w:rPr>
+          <w:rFonts w:ascii="Times New Roman" w:eastAsia="Times New Roman" w:hAnsi="Times New Roman" w:cs="Times New Roman"/>
+          <w:sz w:val="24"/>
+          <w:szCs w:val="24"/>
+        </w:rPr>
+        <w:t xml:space="preserve">Please start to </w:t>
+      </w:r>
+      <w:proofErr w:type="spellStart"/>
+      <w:r>
+        <w:rPr>
+          <w:rFonts w:ascii="Times New Roman" w:eastAsia="Times New Roman" w:hAnsi="Times New Roman" w:cs="Times New Roman"/>
+          <w:sz w:val="24"/>
+          <w:szCs w:val="24"/>
+        </w:rPr>
+        <w:t>organise</w:t>
+      </w:r>
+      <w:proofErr w:type="spellEnd"/>
+      <w:r>
+        <w:rPr>
+          <w:rFonts w:ascii="Times New Roman" w:eastAsia="Times New Roman" w:hAnsi="Times New Roman" w:cs="Times New Roman"/>
+          <w:sz w:val="24"/>
+          <w:szCs w:val="24"/>
+        </w:rPr>
+        <w:t xml:space="preserve"> your design and development project, including</w:t>
+      </w:r>
+      <w:r>
+        <w:rPr>
+          <w:rFonts w:ascii="Times New Roman" w:eastAsia="Times New Roman" w:hAnsi="Times New Roman" w:cs="Times New Roman"/>
+          <w:sz w:val="24"/>
+          <w:szCs w:val="24"/>
+        </w:rPr>
+        <w:br/>
         <w:t xml:space="preserve">  * project title </w:t>
-        <w:br w:type="textWrapping"/>
+      </w:r>
+      <w:r>
+        <w:rPr>
+          <w:rFonts w:ascii="Times New Roman" w:eastAsia="Times New Roman" w:hAnsi="Times New Roman" w:cs="Times New Roman"/>
+          <w:sz w:val="24"/>
+          <w:szCs w:val="24"/>
+        </w:rPr>
+        <w:br/>
         <w:t xml:space="preserve">  * initial project concept and outline</w:t>
-        <w:br w:type="textWrapping"/>
+      </w:r>
+      <w:r>
+        <w:rPr>
+          <w:rFonts w:ascii="Times New Roman" w:eastAsia="Times New Roman" w:hAnsi="Times New Roman" w:cs="Times New Roman"/>
+          <w:sz w:val="24"/>
+          <w:szCs w:val="24"/>
+        </w:rPr>
+        <w:br/>
         <w:t xml:space="preserve">    * i.e. what type of application would you like to build?</w:t>
-        <w:br w:type="textWrapping"/>
+      </w:r>
+      <w:r>
+        <w:rPr>
+          <w:rFonts w:ascii="Times New Roman" w:eastAsia="Times New Roman" w:hAnsi="Times New Roman" w:cs="Times New Roman"/>
+          <w:sz w:val="24"/>
+          <w:szCs w:val="24"/>
+        </w:rPr>
+        <w:br/>
         <w:t xml:space="preserve">    * core functionality, features of this app...</w:t>
-        <w:br w:type="textWrapping"/>
+      </w:r>
+      <w:r>
+        <w:rPr>
+          <w:rFonts w:ascii="Times New Roman" w:eastAsia="Times New Roman" w:hAnsi="Times New Roman" w:cs="Times New Roman"/>
+          <w:sz w:val="24"/>
+          <w:szCs w:val="24"/>
+        </w:rPr>
+        <w:br/>
         <w:t xml:space="preserve">    * desired functionality beyond core (if there's enough time...)</w:t>
-        <w:br w:type="textWrapping"/>
+      </w:r>
+      <w:r>
+        <w:rPr>
+          <w:rFonts w:ascii="Times New Roman" w:eastAsia="Times New Roman" w:hAnsi="Times New Roman" w:cs="Times New Roman"/>
+          <w:sz w:val="24"/>
+          <w:szCs w:val="24"/>
+        </w:rPr>
+        <w:br/>
         <w:t xml:space="preserve">    * target audience</w:t>
       </w:r>
     </w:p>
     <w:p>
       <w:pPr>
         <w:rPr>
-          <w:rFonts w:ascii="Times New Roman" w:cs="Times New Roman" w:eastAsia="Times New Roman" w:hAnsi="Times New Roman"/>
-          <w:sz w:val="24"/>
-          <w:szCs w:val="24"/>
-        </w:rPr>
-      </w:pPr>
-      <w:r>
-        <w:rPr>
-          <w:rFonts w:ascii="Times New Roman" w:cs="Times New Roman" w:eastAsia="Times New Roman" w:hAnsi="Times New Roman"/>
-          <w:sz w:val="24"/>
-          <w:szCs w:val="24"/>
-          <w:rtl w:val="0"/>
-        </w:rPr>
-        <w:br w:type="textWrapping"/>
+          <w:rFonts w:ascii="Times New Roman" w:eastAsia="Times New Roman" w:hAnsi="Times New Roman" w:cs="Times New Roman"/>
+          <w:sz w:val="24"/>
+          <w:szCs w:val="24"/>
+        </w:rPr>
+      </w:pPr>
+      <w:r>
+        <w:rPr>
+          <w:rFonts w:ascii="Times New Roman" w:eastAsia="Times New Roman" w:hAnsi="Times New Roman" w:cs="Times New Roman"/>
+          <w:sz w:val="24"/>
+          <w:szCs w:val="24"/>
+        </w:rPr>
+        <w:br/>
         <w:t xml:space="preserve">  * underlying technologies considered and researched</w:t>
-        <w:br w:type="textWrapping"/>
+      </w:r>
+      <w:r>
+        <w:rPr>
+          <w:rFonts w:ascii="Times New Roman" w:eastAsia="Times New Roman" w:hAnsi="Times New Roman" w:cs="Times New Roman"/>
+          <w:sz w:val="24"/>
+          <w:szCs w:val="24"/>
+        </w:rPr>
+        <w:br/>
         <w:t xml:space="preserve">    * client-side technologies</w:t>
-        <w:br w:type="textWrapping"/>
+      </w:r>
+      <w:r>
+        <w:rPr>
+          <w:rFonts w:ascii="Times New Roman" w:eastAsia="Times New Roman" w:hAnsi="Times New Roman" w:cs="Times New Roman"/>
+          <w:sz w:val="24"/>
+          <w:szCs w:val="24"/>
+        </w:rPr>
+        <w:br/>
         <w:t xml:space="preserve">      * e.g. HTML5, CSS, JS…</w:t>
-        <w:br w:type="textWrapping"/>
+      </w:r>
+      <w:r>
+        <w:rPr>
+          <w:rFonts w:ascii="Times New Roman" w:eastAsia="Times New Roman" w:hAnsi="Times New Roman" w:cs="Times New Roman"/>
+          <w:sz w:val="24"/>
+          <w:szCs w:val="24"/>
+        </w:rPr>
+        <w:br/>
         <w:t xml:space="preserve">      * JS libraries and frameworks considered and why?</w:t>
-        <w:br w:type="textWrapping"/>
+      </w:r>
+      <w:r>
+        <w:rPr>
+          <w:rFonts w:ascii="Times New Roman" w:eastAsia="Times New Roman" w:hAnsi="Times New Roman" w:cs="Times New Roman"/>
+          <w:sz w:val="24"/>
+          <w:szCs w:val="24"/>
+        </w:rPr>
+        <w:br/>
         <w:t xml:space="preserve">    * server-side technologies</w:t>
-        <w:br w:type="textWrapping"/>
+      </w:r>
+      <w:r>
+        <w:rPr>
+          <w:rFonts w:ascii="Times New Roman" w:eastAsia="Times New Roman" w:hAnsi="Times New Roman" w:cs="Times New Roman"/>
+          <w:sz w:val="24"/>
+          <w:szCs w:val="24"/>
+        </w:rPr>
+        <w:br/>
         <w:t xml:space="preserve">      * Node.js, data stores...</w:t>
-        <w:br w:type="textWrapping"/>
+      </w:r>
+      <w:r>
+        <w:rPr>
+          <w:rFonts w:ascii="Times New Roman" w:eastAsia="Times New Roman" w:hAnsi="Times New Roman" w:cs="Times New Roman"/>
+          <w:sz w:val="24"/>
+          <w:szCs w:val="24"/>
+        </w:rPr>
+        <w:br/>
         <w:t xml:space="preserve">    * services, APIs, cloud data services</w:t>
-        <w:br w:type="textWrapping"/>
+      </w:r>
+      <w:r>
+        <w:rPr>
+          <w:rFonts w:ascii="Times New Roman" w:eastAsia="Times New Roman" w:hAnsi="Times New Roman" w:cs="Times New Roman"/>
+          <w:sz w:val="24"/>
+          <w:szCs w:val="24"/>
+        </w:rPr>
+        <w:br/>
         <w:t xml:space="preserve">      * any APIs</w:t>
-        <w:br w:type="textWrapping"/>
+      </w:r>
+      <w:r>
+        <w:rPr>
+          <w:rFonts w:ascii="Times New Roman" w:eastAsia="Times New Roman" w:hAnsi="Times New Roman" w:cs="Times New Roman"/>
+          <w:sz w:val="24"/>
+          <w:szCs w:val="24"/>
+        </w:rPr>
+        <w:br/>
         <w:t xml:space="preserve">      * services such as Firebase...</w:t>
-        <w:br w:type="textWrapping"/>
+      </w:r>
+      <w:r>
+        <w:rPr>
+          <w:rFonts w:ascii="Times New Roman" w:eastAsia="Times New Roman" w:hAnsi="Times New Roman" w:cs="Times New Roman"/>
+          <w:sz w:val="24"/>
+          <w:szCs w:val="24"/>
+        </w:rPr>
+        <w:br/>
         <w:t xml:space="preserve">    * hosting options for your project</w:t>
-        <w:br w:type="textWrapping"/>
+      </w:r>
+      <w:r>
+        <w:rPr>
+          <w:rFonts w:ascii="Times New Roman" w:eastAsia="Times New Roman" w:hAnsi="Times New Roman" w:cs="Times New Roman"/>
+          <w:sz w:val="24"/>
+          <w:szCs w:val="24"/>
+        </w:rPr>
+        <w:br/>
         <w:t xml:space="preserve">      * e.g. Heroku</w:t>
       </w:r>
     </w:p>
     <w:p>
       <w:pPr>
         <w:rPr>
-          <w:rFonts w:ascii="Times New Roman" w:cs="Times New Roman" w:eastAsia="Times New Roman" w:hAnsi="Times New Roman"/>
-          <w:sz w:val="24"/>
-          <w:szCs w:val="24"/>
-        </w:rPr>
-      </w:pPr>
-      <w:r>
-        <w:rPr>
-          <w:rtl w:val="0"/>
-        </w:rPr>
-      </w:r>
+          <w:rFonts w:ascii="Times New Roman" w:eastAsia="Times New Roman" w:hAnsi="Times New Roman" w:cs="Times New Roman"/>
+          <w:sz w:val="24"/>
+          <w:szCs w:val="24"/>
+        </w:rPr>
+      </w:pPr>
     </w:p>
     <w:p>
       <w:pPr>
@@ -126,21 +243,19 @@
           <w:ilvl w:val="0"/>
           <w:numId w:val="1"/>
         </w:numPr>
-        <w:ind w:left="720" w:hanging="360"/>
-        <w:rPr>
-          <w:rFonts w:ascii="Times New Roman" w:cs="Times New Roman" w:eastAsia="Times New Roman" w:hAnsi="Times New Roman"/>
-          <w:sz w:val="24"/>
-          <w:szCs w:val="24"/>
-        </w:rPr>
-      </w:pPr>
-      <w:r>
-        <w:rPr>
-          <w:rFonts w:ascii="Times New Roman" w:cs="Times New Roman" w:eastAsia="Times New Roman" w:hAnsi="Times New Roman"/>
-          <w:sz w:val="24"/>
-          <w:szCs w:val="24"/>
-          <w:rtl w:val="0"/>
-        </w:rPr>
-        <w:t xml:space="preserve">Project title: Adolescent Advice &amp; Assistance</w:t>
+        <w:rPr>
+          <w:rFonts w:ascii="Times New Roman" w:eastAsia="Times New Roman" w:hAnsi="Times New Roman" w:cs="Times New Roman"/>
+          <w:sz w:val="24"/>
+          <w:szCs w:val="24"/>
+        </w:rPr>
+      </w:pPr>
+      <w:r>
+        <w:rPr>
+          <w:rFonts w:ascii="Times New Roman" w:eastAsia="Times New Roman" w:hAnsi="Times New Roman" w:cs="Times New Roman"/>
+          <w:sz w:val="24"/>
+          <w:szCs w:val="24"/>
+        </w:rPr>
+        <w:t>Project title: Adolescent Advice &amp; Assistance</w:t>
       </w:r>
     </w:p>
     <w:p>
@@ -149,22 +264,19 @@
           <w:ilvl w:val="1"/>
           <w:numId w:val="1"/>
         </w:numPr>
-        <w:ind w:left="1440" w:hanging="360"/>
-        <w:rPr>
-          <w:rFonts w:ascii="Times New Roman" w:cs="Times New Roman" w:eastAsia="Times New Roman" w:hAnsi="Times New Roman"/>
-          <w:sz w:val="24"/>
-          <w:szCs w:val="24"/>
-          <w:u w:val="none"/>
-        </w:rPr>
-      </w:pPr>
-      <w:r>
-        <w:rPr>
-          <w:rFonts w:ascii="Times New Roman" w:cs="Times New Roman" w:eastAsia="Times New Roman" w:hAnsi="Times New Roman"/>
-          <w:sz w:val="24"/>
-          <w:szCs w:val="24"/>
-          <w:rtl w:val="0"/>
-        </w:rPr>
-        <w:t xml:space="preserve">This project is based on a proposal I wrote for my COMP 250 (Scientific &amp; Technical Communications) course. In this proposal, we had to identify the challenge we are solving through our product, as well as explaining the details on how our product is the solution to the problem. My proposal addressed the lack of mental health resources for low-income high schools. My "product" was to create this fictional program where high schools can sign up for this program where it trains school staff on how to properly assist students with mental illnesses.</w:t>
+        <w:rPr>
+          <w:rFonts w:ascii="Times New Roman" w:eastAsia="Times New Roman" w:hAnsi="Times New Roman" w:cs="Times New Roman"/>
+          <w:sz w:val="24"/>
+          <w:szCs w:val="24"/>
+        </w:rPr>
+      </w:pPr>
+      <w:r>
+        <w:rPr>
+          <w:rFonts w:ascii="Times New Roman" w:eastAsia="Times New Roman" w:hAnsi="Times New Roman" w:cs="Times New Roman"/>
+          <w:sz w:val="24"/>
+          <w:szCs w:val="24"/>
+        </w:rPr>
+        <w:t>This project is based on a proposal I wrote for my COMP 250 (Scientific &amp; Technical Communications) course. In this proposal, we had to identify the challenge we are solving through our product, as well as explaining the details on how our product is the solution to the problem. My proposal addressed the lack of mental health resources for low-income high schools. My "product" was to create this fictional program where high schools can sign up for this program where it trains school staff on how to properly assist students with mental illnesses.</w:t>
       </w:r>
     </w:p>
     <w:p>
@@ -173,22 +285,93 @@
           <w:ilvl w:val="1"/>
           <w:numId w:val="1"/>
         </w:numPr>
-        <w:ind w:left="1440" w:hanging="360"/>
-        <w:rPr>
-          <w:rFonts w:ascii="Times New Roman" w:cs="Times New Roman" w:eastAsia="Times New Roman" w:hAnsi="Times New Roman"/>
-          <w:sz w:val="24"/>
-          <w:szCs w:val="24"/>
-          <w:u w:val="none"/>
-        </w:rPr>
-      </w:pPr>
-      <w:r>
-        <w:rPr>
-          <w:rFonts w:ascii="Times New Roman" w:cs="Times New Roman" w:eastAsia="Times New Roman" w:hAnsi="Times New Roman"/>
-          <w:sz w:val="24"/>
-          <w:szCs w:val="24"/>
-          <w:rtl w:val="0"/>
-        </w:rPr>
-        <w:t xml:space="preserve">I plan on creating a website based on this proposal. For example, if this program were real, this would be the website where people would learn more about the program. It includes at least a Home, About, Sign-Up, and Contact page. The Home page will have a short introductory on the website, the goals of the program, and how it addresses the problem it will solve. I would like this website’s audience to be school staff and parents, since they would probably like to be informed on the training school staff would have. The About page would have sections about the program’s services and the history on why the program was created. I would like there to be a Sign-Up page where it collects the person’s information (name, email, phone number, school they work for). If there was enough time, I would like to implement a feature where someone from the program can access people’s emails and send out group emails if all the staff from a school needs to be contacted. I want the Contact page to collect people’s name and email. If there was enough time, I would like to implement it so users can send an email through the website, rather than users inputting the website’s contact info into their email for them to send themself. </w:t>
+        <w:rPr>
+          <w:rFonts w:ascii="Times New Roman" w:eastAsia="Times New Roman" w:hAnsi="Times New Roman" w:cs="Times New Roman"/>
+          <w:sz w:val="24"/>
+          <w:szCs w:val="24"/>
+        </w:rPr>
+      </w:pPr>
+      <w:r>
+        <w:rPr>
+          <w:rFonts w:ascii="Times New Roman" w:eastAsia="Times New Roman" w:hAnsi="Times New Roman" w:cs="Times New Roman"/>
+          <w:sz w:val="24"/>
+          <w:szCs w:val="24"/>
+        </w:rPr>
+        <w:t>I plan on creating a website based on this proposal. For example, if this program were real, this would be the website where people would learn more about the program. It includes at least a Home, About, Sign-Up, and Contact page. The Home page will have a short introductory on the website, the goals of the program, and how it addresses the problem it will solve. I would like this website’s audience to be school staff and parents, since they would probably like to be informed on the training school staff would have. The About page would have sections about the program’s services and the history on why the program was created. I would like there to be a Sign-Up page where it collects the person’s information (name, email, phone number, school they work for).</w:t>
+      </w:r>
+    </w:p>
+    <w:p>
+      <w:pPr>
+        <w:numPr>
+          <w:ilvl w:val="1"/>
+          <w:numId w:val="1"/>
+        </w:numPr>
+        <w:rPr>
+          <w:rFonts w:ascii="Times New Roman" w:eastAsia="Times New Roman" w:hAnsi="Times New Roman" w:cs="Times New Roman"/>
+          <w:sz w:val="24"/>
+          <w:szCs w:val="24"/>
+        </w:rPr>
+      </w:pPr>
+      <w:r>
+        <w:rPr>
+          <w:rFonts w:ascii="Times New Roman" w:eastAsia="Times New Roman" w:hAnsi="Times New Roman" w:cs="Times New Roman"/>
+          <w:sz w:val="24"/>
+          <w:szCs w:val="24"/>
+        </w:rPr>
+        <w:lastRenderedPageBreak/>
+        <w:t>I</w:t>
+      </w:r>
+      <w:r>
+        <w:rPr>
+          <w:rFonts w:ascii="Times New Roman" w:eastAsia="Times New Roman" w:hAnsi="Times New Roman" w:cs="Times New Roman"/>
+          <w:sz w:val="24"/>
+          <w:szCs w:val="24"/>
+        </w:rPr>
+        <w:t xml:space="preserve">f there was enough time, I would like to implement a feature where someone from the program can access people’s emails and send out group emails if all the staff from a school needs to be contacted. I want the Contact page to collect people’s name and email. If there was enough time, I would like to implement it so users can send an email through the website, rather than users inputting the website’s contact info into their email for them to send </w:t>
+      </w:r>
+      <w:proofErr w:type="spellStart"/>
+      <w:r>
+        <w:rPr>
+          <w:rFonts w:ascii="Times New Roman" w:eastAsia="Times New Roman" w:hAnsi="Times New Roman" w:cs="Times New Roman"/>
+          <w:sz w:val="24"/>
+          <w:szCs w:val="24"/>
+        </w:rPr>
+        <w:t>themself</w:t>
+      </w:r>
+      <w:proofErr w:type="spellEnd"/>
+      <w:r>
+        <w:rPr>
+          <w:rFonts w:ascii="Times New Roman" w:eastAsia="Times New Roman" w:hAnsi="Times New Roman" w:cs="Times New Roman"/>
+          <w:sz w:val="24"/>
+          <w:szCs w:val="24"/>
+        </w:rPr>
+        <w:t xml:space="preserve">. If there was enough time, I would like to </w:t>
+      </w:r>
+      <w:r>
+        <w:rPr>
+          <w:rFonts w:ascii="Times New Roman" w:eastAsia="Times New Roman" w:hAnsi="Times New Roman" w:cs="Times New Roman"/>
+          <w:sz w:val="24"/>
+          <w:szCs w:val="24"/>
+        </w:rPr>
+        <w:t>create my own logos, implement a search bar, and have a news/events section and a blog section that would show what the organizatio</w:t>
+      </w:r>
+      <w:bookmarkStart w:id="0" w:name="_GoBack"/>
+      <w:bookmarkEnd w:id="0"/>
+      <w:r>
+        <w:rPr>
+          <w:rFonts w:ascii="Times New Roman" w:eastAsia="Times New Roman" w:hAnsi="Times New Roman" w:cs="Times New Roman"/>
+          <w:sz w:val="24"/>
+          <w:szCs w:val="24"/>
+        </w:rPr>
+        <w:t>n has been doing</w:t>
+      </w:r>
+      <w:r>
+        <w:rPr>
+          <w:rFonts w:ascii="Times New Roman" w:eastAsia="Times New Roman" w:hAnsi="Times New Roman" w:cs="Times New Roman"/>
+          <w:sz w:val="24"/>
+          <w:szCs w:val="24"/>
+        </w:rPr>
+        <w:t>.</w:t>
       </w:r>
     </w:p>
     <w:p>
@@ -197,36 +380,53 @@
           <w:ilvl w:val="0"/>
           <w:numId w:val="1"/>
         </w:numPr>
-        <w:ind w:left="720" w:hanging="360"/>
-        <w:rPr>
-          <w:rFonts w:ascii="Times New Roman" w:cs="Times New Roman" w:eastAsia="Times New Roman" w:hAnsi="Times New Roman"/>
-          <w:sz w:val="24"/>
-          <w:szCs w:val="24"/>
-          <w:u w:val="none"/>
-        </w:rPr>
-      </w:pPr>
-      <w:r>
-        <w:rPr>
-          <w:rFonts w:ascii="Times New Roman" w:cs="Times New Roman" w:eastAsia="Times New Roman" w:hAnsi="Times New Roman"/>
-          <w:sz w:val="24"/>
-          <w:szCs w:val="24"/>
-          <w:rtl w:val="0"/>
-        </w:rPr>
-        <w:t xml:space="preserve">I would like to build this application using HTML, CSS, and JavaScript. I’m considering using BootStrap because it’s something I want to learn, and I have heard that it’s a popular framework for developing through HTML, CSS, and JavaScript. I’m considering using Firebase to store any data. I have not decided on any APIs or libraries yet.</w:t>
+        <w:rPr>
+          <w:rFonts w:ascii="Times New Roman" w:eastAsia="Times New Roman" w:hAnsi="Times New Roman" w:cs="Times New Roman"/>
+          <w:sz w:val="24"/>
+          <w:szCs w:val="24"/>
+        </w:rPr>
+      </w:pPr>
+      <w:r>
+        <w:rPr>
+          <w:rFonts w:ascii="Times New Roman" w:eastAsia="Times New Roman" w:hAnsi="Times New Roman" w:cs="Times New Roman"/>
+          <w:sz w:val="24"/>
+          <w:szCs w:val="24"/>
+        </w:rPr>
+        <w:t>I would like to build this application using HTML, CSS, and JavaScript. I’m considering using Boot</w:t>
+      </w:r>
+      <w:r>
+        <w:rPr>
+          <w:rFonts w:ascii="Times New Roman" w:eastAsia="Times New Roman" w:hAnsi="Times New Roman" w:cs="Times New Roman"/>
+          <w:sz w:val="24"/>
+          <w:szCs w:val="24"/>
+        </w:rPr>
+        <w:t>s</w:t>
+      </w:r>
+      <w:r>
+        <w:rPr>
+          <w:rFonts w:ascii="Times New Roman" w:eastAsia="Times New Roman" w:hAnsi="Times New Roman" w:cs="Times New Roman"/>
+          <w:sz w:val="24"/>
+          <w:szCs w:val="24"/>
+        </w:rPr>
+        <w:t>trap because it’s something I want to learn, and I have heard that it’s a popular framework for developing through HTML, CSS, and JavaScript. I’m considering using Firebase to store any data. I have not decided on any APIs or libraries yet.</w:t>
       </w:r>
     </w:p>
     <w:sectPr>
-      <w:pgSz w:h="15840" w:w="12240"/>
-      <w:pgMar w:bottom="1440" w:top="1440" w:left="1440" w:right="1440" w:header="720" w:footer="720"/>
+      <w:pgSz w:w="12240" w:h="15840"/>
+      <w:pgMar w:top="1440" w:right="1440" w:bottom="1440" w:left="1440" w:header="720" w:footer="720" w:gutter="0"/>
       <w:pgNumType w:start="1"/>
+      <w:cols w:space="720"/>
     </w:sectPr>
   </w:body>
 </w:document>
 </file>
 
 <file path=word/numbering.xml><?xml version="1.0" encoding="utf-8"?>
-<w:numbering xmlns:mc="http://schemas.openxmlformats.org/markup-compatibility/2006" xmlns:o="urn:schemas-microsoft-com:office:office" xmlns:r="http://schemas.openxmlformats.org/officeDocument/2006/relationships" xmlns:m="http://schemas.openxmlformats.org/officeDocument/2006/math" xmlns:v="urn:schemas-microsoft-com:vml" xmlns:wp="http://schemas.openxmlformats.org/drawingml/2006/wordprocessingDrawing" xmlns:w10="urn:schemas-microsoft-com:office:word" xmlns:w="http://schemas.openxmlformats.org/wordprocessingml/2006/main" xmlns:wne="http://schemas.microsoft.com/office/word/2006/wordml" xmlns:sl="http://schemas.openxmlformats.org/schemaLibrary/2006/main" xmlns:a="http://schemas.openxmlformats.org/drawingml/2006/main" xmlns:pic="http://schemas.openxmlformats.org/drawingml/2006/picture" xmlns:c="http://schemas.openxmlformats.org/drawingml/2006/chart" xmlns:lc="http://schemas.openxmlformats.org/drawingml/2006/lockedCanvas" xmlns:dgm="http://schemas.openxmlformats.org/drawingml/2006/diagram" xmlns:wps="http://schemas.microsoft.com/office/word/2010/wordprocessingShape" xmlns:wpg="http://schemas.microsoft.com/office/word/2010/wordprocessingGroup" xmlns:w14="http://schemas.microsoft.com/office/word/2010/wordml" xmlns:w15="http://schemas.microsoft.com/office/word/2012/wordml">
-  <w:abstractNum w:abstractNumId="1">
+<w:numbering xmlns:wpc="http://schemas.microsoft.com/office/word/2010/wordprocessingCanvas" xmlns:cx="http://schemas.microsoft.com/office/drawing/2014/chartex" xmlns:cx1="http://schemas.microsoft.com/office/drawing/2015/9/8/chartex" xmlns:cx2="http://schemas.microsoft.com/office/drawing/2015/10/21/chartex" xmlns:cx3="http://schemas.microsoft.com/office/drawing/2016/5/9/chartex" xmlns:cx4="http://schemas.microsoft.com/office/drawing/2016/5/10/chartex" xmlns:cx5="http://schemas.microsoft.com/office/drawing/2016/5/11/chartex" xmlns:cx6="http://schemas.microsoft.com/office/drawing/2016/5/12/chartex" xmlns:cx7="http://schemas.microsoft.com/office/drawing/2016/5/13/chartex" xmlns:cx8="http://schemas.microsoft.com/office/drawing/2016/5/14/chartex" xmlns:mc="http://schemas.openxmlformats.org/markup-compatibility/2006" xmlns:aink="http://schemas.microsoft.com/office/drawing/2016/ink" xmlns:am3d="http://schemas.microsoft.com/office/drawing/2017/model3d" xmlns:o="urn:schemas-microsoft-com:office:office" xmlns:r="http://schemas.openxmlformats.org/officeDocument/2006/relationships" xmlns:m="http://schemas.openxmlformats.org/officeDocument/2006/math" xmlns:v="urn:schemas-microsoft-com:vml" xmlns:wp14="http://schemas.microsoft.com/office/word/2010/wordprocessingDrawing" xmlns:wp="http://schemas.openxmlformats.org/drawingml/2006/wordprocessingDrawing" xmlns:w10="urn:schemas-microsoft-com:office:word" xmlns:w="http://schemas.openxmlformats.org/wordprocessingml/2006/main" xmlns:w14="http://schemas.microsoft.com/office/word/2010/wordml" xmlns:w15="http://schemas.microsoft.com/office/word/2012/wordml" xmlns:w16cid="http://schemas.microsoft.com/office/word/2016/wordml/cid" xmlns:w16se="http://schemas.microsoft.com/office/word/2015/wordml/symex" xmlns:wpg="http://schemas.microsoft.com/office/word/2010/wordprocessingGroup" xmlns:wpi="http://schemas.microsoft.com/office/word/2010/wordprocessingInk" xmlns:wne="http://schemas.microsoft.com/office/word/2006/wordml" xmlns:wps="http://schemas.microsoft.com/office/word/2010/wordprocessingShape" mc:Ignorable="w14 w15 w16se w16cid wp14">
+  <w:abstractNum w:abstractNumId="0" w15:restartNumberingAfterBreak="0">
+    <w:nsid w:val="5D6236BF"/>
+    <w:multiLevelType w:val="multilevel"/>
+    <w:tmpl w:val="F4388B9E"/>
     <w:lvl w:ilvl="0">
       <w:start w:val="1"/>
       <w:numFmt w:val="bullet"/>
@@ -337,20 +537,20 @@
     </w:lvl>
   </w:abstractNum>
   <w:num w:numId="1">
-    <w:abstractNumId w:val="1"/>
+    <w:abstractNumId w:val="0"/>
   </w:num>
 </w:numbering>
 </file>
 
 <file path=word/styles.xml><?xml version="1.0" encoding="utf-8"?>
-<w:styles xmlns:mc="http://schemas.openxmlformats.org/markup-compatibility/2006" xmlns:o="urn:schemas-microsoft-com:office:office" xmlns:r="http://schemas.openxmlformats.org/officeDocument/2006/relationships" xmlns:m="http://schemas.openxmlformats.org/officeDocument/2006/math" xmlns:v="urn:schemas-microsoft-com:vml" xmlns:wp="http://schemas.openxmlformats.org/drawingml/2006/wordprocessingDrawing" xmlns:w10="urn:schemas-microsoft-com:office:word" xmlns:w="http://schemas.openxmlformats.org/wordprocessingml/2006/main" xmlns:wne="http://schemas.microsoft.com/office/word/2006/wordml" xmlns:sl="http://schemas.openxmlformats.org/schemaLibrary/2006/main" xmlns:a="http://schemas.openxmlformats.org/drawingml/2006/main" xmlns:pic="http://schemas.openxmlformats.org/drawingml/2006/picture" xmlns:c="http://schemas.openxmlformats.org/drawingml/2006/chart" xmlns:lc="http://schemas.openxmlformats.org/drawingml/2006/lockedCanvas" xmlns:dgm="http://schemas.openxmlformats.org/drawingml/2006/diagram" xmlns:wps="http://schemas.microsoft.com/office/word/2010/wordprocessingShape" xmlns:wpg="http://schemas.microsoft.com/office/word/2010/wordprocessingGroup" xmlns:w14="http://schemas.microsoft.com/office/word/2010/wordml" xmlns:w15="http://schemas.microsoft.com/office/word/2012/wordml">
+<w:styles xmlns:mc="http://schemas.openxmlformats.org/markup-compatibility/2006" xmlns:r="http://schemas.openxmlformats.org/officeDocument/2006/relationships" xmlns:w="http://schemas.openxmlformats.org/wordprocessingml/2006/main" xmlns:w14="http://schemas.microsoft.com/office/word/2010/wordml" xmlns:w15="http://schemas.microsoft.com/office/word/2012/wordml" xmlns:w16cid="http://schemas.microsoft.com/office/word/2016/wordml/cid" xmlns:w16se="http://schemas.microsoft.com/office/word/2015/wordml/symex" mc:Ignorable="w14 w15 w16se w16cid">
   <w:docDefaults>
     <w:rPrDefault>
       <w:rPr>
-        <w:rFonts w:ascii="Arial" w:cs="Arial" w:eastAsia="Arial" w:hAnsi="Arial"/>
+        <w:rFonts w:ascii="Arial" w:eastAsia="Arial" w:hAnsi="Arial" w:cs="Arial"/>
         <w:sz w:val="22"/>
         <w:szCs w:val="22"/>
-        <w:lang w:val="en"/>
+        <w:lang w:val="en" w:eastAsia="en-US" w:bidi="ar-SA"/>
       </w:rPr>
     </w:rPrDefault>
     <w:pPrDefault>
@@ -359,20 +559,398 @@
       </w:pPr>
     </w:pPrDefault>
   </w:docDefaults>
-  <w:style w:type="paragraph" w:styleId="Normal" w:default="1">
-    <w:name w:val="normal"/>
-  </w:style>
-  <w:style w:type="table" w:styleId="TableNormal" w:default="1">
-    <w:name w:val="Table Normal"/>
+  <w:latentStyles w:defLockedState="0" w:defUIPriority="99" w:defSemiHidden="0" w:defUnhideWhenUsed="0" w:defQFormat="0" w:count="375">
+    <w:lsdException w:name="Normal" w:uiPriority="0" w:qFormat="1"/>
+    <w:lsdException w:name="heading 1" w:uiPriority="9" w:qFormat="1"/>
+    <w:lsdException w:name="heading 2" w:semiHidden="1" w:uiPriority="9" w:unhideWhenUsed="1" w:qFormat="1"/>
+    <w:lsdException w:name="heading 3" w:semiHidden="1" w:uiPriority="9" w:unhideWhenUsed="1" w:qFormat="1"/>
+    <w:lsdException w:name="heading 4" w:semiHidden="1" w:uiPriority="9" w:unhideWhenUsed="1" w:qFormat="1"/>
+    <w:lsdException w:name="heading 5" w:semiHidden="1" w:uiPriority="9" w:unhideWhenUsed="1" w:qFormat="1"/>
+    <w:lsdException w:name="heading 6" w:semiHidden="1" w:uiPriority="9" w:unhideWhenUsed="1" w:qFormat="1"/>
+    <w:lsdException w:name="heading 7" w:semiHidden="1" w:uiPriority="9" w:unhideWhenUsed="1" w:qFormat="1"/>
+    <w:lsdException w:name="heading 8" w:semiHidden="1" w:uiPriority="9" w:unhideWhenUsed="1" w:qFormat="1"/>
+    <w:lsdException w:name="heading 9" w:semiHidden="1" w:uiPriority="9" w:unhideWhenUsed="1" w:qFormat="1"/>
+    <w:lsdException w:name="index 1" w:semiHidden="1" w:unhideWhenUsed="1"/>
+    <w:lsdException w:name="index 2" w:semiHidden="1" w:unhideWhenUsed="1"/>
+    <w:lsdException w:name="index 3" w:semiHidden="1" w:unhideWhenUsed="1"/>
+    <w:lsdException w:name="index 4" w:semiHidden="1" w:unhideWhenUsed="1"/>
+    <w:lsdException w:name="index 5" w:semiHidden="1" w:unhideWhenUsed="1"/>
+    <w:lsdException w:name="index 6" w:semiHidden="1" w:unhideWhenUsed="1"/>
+    <w:lsdException w:name="index 7" w:semiHidden="1" w:unhideWhenUsed="1"/>
+    <w:lsdException w:name="index 8" w:semiHidden="1" w:unhideWhenUsed="1"/>
+    <w:lsdException w:name="index 9" w:semiHidden="1" w:unhideWhenUsed="1"/>
+    <w:lsdException w:name="toc 1" w:semiHidden="1" w:uiPriority="39" w:unhideWhenUsed="1"/>
+    <w:lsdException w:name="toc 2" w:semiHidden="1" w:uiPriority="39" w:unhideWhenUsed="1"/>
+    <w:lsdException w:name="toc 3" w:semiHidden="1" w:uiPriority="39" w:unhideWhenUsed="1"/>
+    <w:lsdException w:name="toc 4" w:semiHidden="1" w:uiPriority="39" w:unhideWhenUsed="1"/>
+    <w:lsdException w:name="toc 5" w:semiHidden="1" w:uiPriority="39" w:unhideWhenUsed="1"/>
+    <w:lsdException w:name="toc 6" w:semiHidden="1" w:uiPriority="39" w:unhideWhenUsed="1"/>
+    <w:lsdException w:name="toc 7" w:semiHidden="1" w:uiPriority="39" w:unhideWhenUsed="1"/>
+    <w:lsdException w:name="toc 8" w:semiHidden="1" w:uiPriority="39" w:unhideWhenUsed="1"/>
+    <w:lsdException w:name="toc 9" w:semiHidden="1" w:uiPriority="39" w:unhideWhenUsed="1"/>
+    <w:lsdException w:name="Normal Indent" w:semiHidden="1" w:unhideWhenUsed="1"/>
+    <w:lsdException w:name="footnote text" w:semiHidden="1" w:unhideWhenUsed="1"/>
+    <w:lsdException w:name="annotation text" w:semiHidden="1" w:unhideWhenUsed="1"/>
+    <w:lsdException w:name="header" w:semiHidden="1" w:unhideWhenUsed="1"/>
+    <w:lsdException w:name="footer" w:semiHidden="1" w:unhideWhenUsed="1"/>
+    <w:lsdException w:name="index heading" w:semiHidden="1" w:unhideWhenUsed="1"/>
+    <w:lsdException w:name="caption" w:semiHidden="1" w:uiPriority="35" w:unhideWhenUsed="1" w:qFormat="1"/>
+    <w:lsdException w:name="table of figures" w:semiHidden="1" w:unhideWhenUsed="1"/>
+    <w:lsdException w:name="envelope address" w:semiHidden="1" w:unhideWhenUsed="1"/>
+    <w:lsdException w:name="envelope return" w:semiHidden="1" w:unhideWhenUsed="1"/>
+    <w:lsdException w:name="footnote reference" w:semiHidden="1" w:unhideWhenUsed="1"/>
+    <w:lsdException w:name="annotation reference" w:semiHidden="1" w:unhideWhenUsed="1"/>
+    <w:lsdException w:name="line number" w:semiHidden="1" w:unhideWhenUsed="1"/>
+    <w:lsdException w:name="page number" w:semiHidden="1" w:unhideWhenUsed="1"/>
+    <w:lsdException w:name="endnote reference" w:semiHidden="1" w:unhideWhenUsed="1"/>
+    <w:lsdException w:name="endnote text" w:semiHidden="1" w:unhideWhenUsed="1"/>
+    <w:lsdException w:name="table of authorities" w:semiHidden="1" w:unhideWhenUsed="1"/>
+    <w:lsdException w:name="macro" w:semiHidden="1" w:unhideWhenUsed="1"/>
+    <w:lsdException w:name="toa heading" w:semiHidden="1" w:unhideWhenUsed="1"/>
+    <w:lsdException w:name="List" w:semiHidden="1" w:unhideWhenUsed="1"/>
+    <w:lsdException w:name="List Bullet" w:semiHidden="1" w:unhideWhenUsed="1"/>
+    <w:lsdException w:name="List Number" w:semiHidden="1" w:unhideWhenUsed="1"/>
+    <w:lsdException w:name="List 2" w:semiHidden="1" w:unhideWhenUsed="1"/>
+    <w:lsdException w:name="List 3" w:semiHidden="1" w:unhideWhenUsed="1"/>
+    <w:lsdException w:name="List 4" w:semiHidden="1" w:unhideWhenUsed="1"/>
+    <w:lsdException w:name="List 5" w:semiHidden="1" w:unhideWhenUsed="1"/>
+    <w:lsdException w:name="List Bullet 2" w:semiHidden="1" w:unhideWhenUsed="1"/>
+    <w:lsdException w:name="List Bullet 3" w:semiHidden="1" w:unhideWhenUsed="1"/>
+    <w:lsdException w:name="List Bullet 4" w:semiHidden="1" w:unhideWhenUsed="1"/>
+    <w:lsdException w:name="List Bullet 5" w:semiHidden="1" w:unhideWhenUsed="1"/>
+    <w:lsdException w:name="List Number 2" w:semiHidden="1" w:unhideWhenUsed="1"/>
+    <w:lsdException w:name="List Number 3" w:semiHidden="1" w:unhideWhenUsed="1"/>
+    <w:lsdException w:name="List Number 4" w:semiHidden="1" w:unhideWhenUsed="1"/>
+    <w:lsdException w:name="List Number 5" w:semiHidden="1" w:unhideWhenUsed="1"/>
+    <w:lsdException w:name="Title" w:uiPriority="10" w:qFormat="1"/>
+    <w:lsdException w:name="Closing" w:semiHidden="1" w:unhideWhenUsed="1"/>
+    <w:lsdException w:name="Signature" w:semiHidden="1" w:unhideWhenUsed="1"/>
+    <w:lsdException w:name="Default Paragraph Font" w:semiHidden="1" w:uiPriority="1" w:unhideWhenUsed="1"/>
+    <w:lsdException w:name="Body Text" w:semiHidden="1" w:unhideWhenUsed="1"/>
+    <w:lsdException w:name="Body Text Indent" w:semiHidden="1" w:unhideWhenUsed="1"/>
+    <w:lsdException w:name="List Continue" w:semiHidden="1" w:unhideWhenUsed="1"/>
+    <w:lsdException w:name="List Continue 2" w:semiHidden="1" w:unhideWhenUsed="1"/>
+    <w:lsdException w:name="List Continue 3" w:semiHidden="1" w:unhideWhenUsed="1"/>
+    <w:lsdException w:name="List Continue 4" w:semiHidden="1" w:unhideWhenUsed="1"/>
+    <w:lsdException w:name="List Continue 5" w:semiHidden="1" w:unhideWhenUsed="1"/>
+    <w:lsdException w:name="Message Header" w:semiHidden="1" w:unhideWhenUsed="1"/>
+    <w:lsdException w:name="Subtitle" w:uiPriority="11" w:qFormat="1"/>
+    <w:lsdException w:name="Salutation" w:semiHidden="1" w:unhideWhenUsed="1"/>
+    <w:lsdException w:name="Date" w:semiHidden="1" w:unhideWhenUsed="1"/>
+    <w:lsdException w:name="Body Text First Indent" w:semiHidden="1" w:unhideWhenUsed="1"/>
+    <w:lsdException w:name="Body Text First Indent 2" w:semiHidden="1" w:unhideWhenUsed="1"/>
+    <w:lsdException w:name="Note Heading" w:semiHidden="1" w:unhideWhenUsed="1"/>
+    <w:lsdException w:name="Body Text 2" w:semiHidden="1" w:unhideWhenUsed="1"/>
+    <w:lsdException w:name="Body Text 3" w:semiHidden="1" w:unhideWhenUsed="1"/>
+    <w:lsdException w:name="Body Text Indent 2" w:semiHidden="1" w:unhideWhenUsed="1"/>
+    <w:lsdException w:name="Body Text Indent 3" w:semiHidden="1" w:unhideWhenUsed="1"/>
+    <w:lsdException w:name="Block Text" w:semiHidden="1" w:unhideWhenUsed="1"/>
+    <w:lsdException w:name="Hyperlink" w:semiHidden="1" w:unhideWhenUsed="1"/>
+    <w:lsdException w:name="FollowedHyperlink" w:semiHidden="1" w:unhideWhenUsed="1"/>
+    <w:lsdException w:name="Strong" w:uiPriority="22" w:qFormat="1"/>
+    <w:lsdException w:name="Emphasis" w:uiPriority="20" w:qFormat="1"/>
+    <w:lsdException w:name="Document Map" w:semiHidden="1" w:unhideWhenUsed="1"/>
+    <w:lsdException w:name="Plain Text" w:semiHidden="1" w:unhideWhenUsed="1"/>
+    <w:lsdException w:name="E-mail Signature" w:semiHidden="1" w:unhideWhenUsed="1"/>
+    <w:lsdException w:name="HTML Top of Form" w:semiHidden="1" w:unhideWhenUsed="1"/>
+    <w:lsdException w:name="HTML Bottom of Form" w:semiHidden="1" w:unhideWhenUsed="1"/>
+    <w:lsdException w:name="Normal (Web)" w:semiHidden="1" w:unhideWhenUsed="1"/>
+    <w:lsdException w:name="HTML Acronym" w:semiHidden="1" w:unhideWhenUsed="1"/>
+    <w:lsdException w:name="HTML Address" w:semiHidden="1" w:unhideWhenUsed="1"/>
+    <w:lsdException w:name="HTML Cite" w:semiHidden="1" w:unhideWhenUsed="1"/>
+    <w:lsdException w:name="HTML Code" w:semiHidden="1" w:unhideWhenUsed="1"/>
+    <w:lsdException w:name="HTML Definition" w:semiHidden="1" w:unhideWhenUsed="1"/>
+    <w:lsdException w:name="HTML Keyboard" w:semiHidden="1" w:unhideWhenUsed="1"/>
+    <w:lsdException w:name="HTML Preformatted" w:semiHidden="1" w:unhideWhenUsed="1"/>
+    <w:lsdException w:name="HTML Sample" w:semiHidden="1" w:unhideWhenUsed="1"/>
+    <w:lsdException w:name="HTML Typewriter" w:semiHidden="1" w:unhideWhenUsed="1"/>
+    <w:lsdException w:name="HTML Variable" w:semiHidden="1" w:unhideWhenUsed="1"/>
+    <w:lsdException w:name="Normal Table" w:semiHidden="1" w:unhideWhenUsed="1"/>
+    <w:lsdException w:name="annotation subject" w:semiHidden="1" w:unhideWhenUsed="1"/>
+    <w:lsdException w:name="No List" w:semiHidden="1" w:unhideWhenUsed="1"/>
+    <w:lsdException w:name="Outline List 1" w:semiHidden="1" w:unhideWhenUsed="1"/>
+    <w:lsdException w:name="Outline List 2" w:semiHidden="1" w:unhideWhenUsed="1"/>
+    <w:lsdException w:name="Outline List 3" w:semiHidden="1" w:unhideWhenUsed="1"/>
+    <w:lsdException w:name="Table Simple 1" w:semiHidden="1" w:unhideWhenUsed="1"/>
+    <w:lsdException w:name="Table Simple 2" w:semiHidden="1" w:unhideWhenUsed="1"/>
+    <w:lsdException w:name="Table Simple 3" w:semiHidden="1" w:unhideWhenUsed="1"/>
+    <w:lsdException w:name="Table Classic 1" w:semiHidden="1" w:unhideWhenUsed="1"/>
+    <w:lsdException w:name="Table Classic 2" w:semiHidden="1" w:unhideWhenUsed="1"/>
+    <w:lsdException w:name="Table Classic 3" w:semiHidden="1" w:unhideWhenUsed="1"/>
+    <w:lsdException w:name="Table Classic 4" w:semiHidden="1" w:unhideWhenUsed="1"/>
+    <w:lsdException w:name="Table Colorful 1" w:semiHidden="1" w:unhideWhenUsed="1"/>
+    <w:lsdException w:name="Table Colorful 2" w:semiHidden="1" w:unhideWhenUsed="1"/>
+    <w:lsdException w:name="Table Colorful 3" w:semiHidden="1" w:unhideWhenUsed="1"/>
+    <w:lsdException w:name="Table Columns 1" w:semiHidden="1" w:unhideWhenUsed="1"/>
+    <w:lsdException w:name="Table Columns 2" w:semiHidden="1" w:unhideWhenUsed="1"/>
+    <w:lsdException w:name="Table Columns 3" w:semiHidden="1" w:unhideWhenUsed="1"/>
+    <w:lsdException w:name="Table Columns 4" w:semiHidden="1" w:unhideWhenUsed="1"/>
+    <w:lsdException w:name="Table Columns 5" w:semiHidden="1" w:unhideWhenUsed="1"/>
+    <w:lsdException w:name="Table Grid 1" w:semiHidden="1" w:unhideWhenUsed="1"/>
+    <w:lsdException w:name="Table Grid 2" w:semiHidden="1" w:unhideWhenUsed="1"/>
+    <w:lsdException w:name="Table Grid 3" w:semiHidden="1" w:unhideWhenUsed="1"/>
+    <w:lsdException w:name="Table Grid 4" w:semiHidden="1" w:unhideWhenUsed="1"/>
+    <w:lsdException w:name="Table Grid 5" w:semiHidden="1" w:unhideWhenUsed="1"/>
+    <w:lsdException w:name="Table Grid 6" w:semiHidden="1" w:unhideWhenUsed="1"/>
+    <w:lsdException w:name="Table Grid 7" w:semiHidden="1" w:unhideWhenUsed="1"/>
+    <w:lsdException w:name="Table Grid 8" w:semiHidden="1" w:unhideWhenUsed="1"/>
+    <w:lsdException w:name="Table List 1" w:semiHidden="1" w:unhideWhenUsed="1"/>
+    <w:lsdException w:name="Table List 2" w:semiHidden="1" w:unhideWhenUsed="1"/>
+    <w:lsdException w:name="Table List 3" w:semiHidden="1" w:unhideWhenUsed="1"/>
+    <w:lsdException w:name="Table List 4" w:semiHidden="1" w:unhideWhenUsed="1"/>
+    <w:lsdException w:name="Table List 5" w:semiHidden="1" w:unhideWhenUsed="1"/>
+    <w:lsdException w:name="Table List 6" w:semiHidden="1" w:unhideWhenUsed="1"/>
+    <w:lsdException w:name="Table List 7" w:semiHidden="1" w:unhideWhenUsed="1"/>
+    <w:lsdException w:name="Table List 8" w:semiHidden="1" w:unhideWhenUsed="1"/>
+    <w:lsdException w:name="Table 3D effects 1" w:semiHidden="1" w:unhideWhenUsed="1"/>
+    <w:lsdException w:name="Table 3D effects 2" w:semiHidden="1" w:unhideWhenUsed="1"/>
+    <w:lsdException w:name="Table 3D effects 3" w:semiHidden="1" w:unhideWhenUsed="1"/>
+    <w:lsdException w:name="Table Contemporary" w:semiHidden="1" w:unhideWhenUsed="1"/>
+    <w:lsdException w:name="Table Elegant" w:semiHidden="1" w:unhideWhenUsed="1"/>
+    <w:lsdException w:name="Table Professional" w:semiHidden="1" w:unhideWhenUsed="1"/>
+    <w:lsdException w:name="Table Subtle 1" w:semiHidden="1" w:unhideWhenUsed="1"/>
+    <w:lsdException w:name="Table Subtle 2" w:semiHidden="1" w:unhideWhenUsed="1"/>
+    <w:lsdException w:name="Table Web 1" w:semiHidden="1" w:unhideWhenUsed="1"/>
+    <w:lsdException w:name="Table Web 2" w:semiHidden="1" w:unhideWhenUsed="1"/>
+    <w:lsdException w:name="Table Web 3" w:semiHidden="1" w:unhideWhenUsed="1"/>
+    <w:lsdException w:name="Balloon Text" w:semiHidden="1" w:unhideWhenUsed="1"/>
+    <w:lsdException w:name="Table Grid" w:uiPriority="39"/>
+    <w:lsdException w:name="Table Theme" w:semiHidden="1" w:unhideWhenUsed="1"/>
+    <w:lsdException w:name="Placeholder Text" w:semiHidden="1"/>
+    <w:lsdException w:name="No Spacing" w:uiPriority="1" w:qFormat="1"/>
+    <w:lsdException w:name="Light Shading" w:uiPriority="60"/>
+    <w:lsdException w:name="Light List" w:uiPriority="61"/>
+    <w:lsdException w:name="Light Grid" w:uiPriority="62"/>
+    <w:lsdException w:name="Medium Shading 1" w:uiPriority="63"/>
+    <w:lsdException w:name="Medium Shading 2" w:uiPriority="64"/>
+    <w:lsdException w:name="Medium List 1" w:uiPriority="65"/>
+    <w:lsdException w:name="Medium List 2" w:uiPriority="66"/>
+    <w:lsdException w:name="Medium Grid 1" w:uiPriority="67"/>
+    <w:lsdException w:name="Medium Grid 2" w:uiPriority="68"/>
+    <w:lsdException w:name="Medium Grid 3" w:uiPriority="69"/>
+    <w:lsdException w:name="Dark List" w:uiPriority="70"/>
+    <w:lsdException w:name="Colorful Shading" w:uiPriority="71"/>
+    <w:lsdException w:name="Colorful List" w:uiPriority="72"/>
+    <w:lsdException w:name="Colorful Grid" w:uiPriority="73"/>
+    <w:lsdException w:name="Light Shading Accent 1" w:uiPriority="60"/>
+    <w:lsdException w:name="Light List Accent 1" w:uiPriority="61"/>
+    <w:lsdException w:name="Light Grid Accent 1" w:uiPriority="62"/>
+    <w:lsdException w:name="Medium Shading 1 Accent 1" w:uiPriority="63"/>
+    <w:lsdException w:name="Medium Shading 2 Accent 1" w:uiPriority="64"/>
+    <w:lsdException w:name="Medium List 1 Accent 1" w:uiPriority="65"/>
+    <w:lsdException w:name="Revision" w:semiHidden="1"/>
+    <w:lsdException w:name="List Paragraph" w:uiPriority="34" w:qFormat="1"/>
+    <w:lsdException w:name="Quote" w:uiPriority="29" w:qFormat="1"/>
+    <w:lsdException w:name="Intense Quote" w:uiPriority="30" w:qFormat="1"/>
+    <w:lsdException w:name="Medium List 2 Accent 1" w:uiPriority="66"/>
+    <w:lsdException w:name="Medium Grid 1 Accent 1" w:uiPriority="67"/>
+    <w:lsdException w:name="Medium Grid 2 Accent 1" w:uiPriority="68"/>
+    <w:lsdException w:name="Medium Grid 3 Accent 1" w:uiPriority="69"/>
+    <w:lsdException w:name="Dark List Accent 1" w:uiPriority="70"/>
+    <w:lsdException w:name="Colorful Shading Accent 1" w:uiPriority="71"/>
+    <w:lsdException w:name="Colorful List Accent 1" w:uiPriority="72"/>
+    <w:lsdException w:name="Colorful Grid Accent 1" w:uiPriority="73"/>
+    <w:lsdException w:name="Light Shading Accent 2" w:uiPriority="60"/>
+    <w:lsdException w:name="Light List Accent 2" w:uiPriority="61"/>
+    <w:lsdException w:name="Light Grid Accent 2" w:uiPriority="62"/>
+    <w:lsdException w:name="Medium Shading 1 Accent 2" w:uiPriority="63"/>
+    <w:lsdException w:name="Medium Shading 2 Accent 2" w:uiPriority="64"/>
+    <w:lsdException w:name="Medium List 1 Accent 2" w:uiPriority="65"/>
+    <w:lsdException w:name="Medium List 2 Accent 2" w:uiPriority="66"/>
+    <w:lsdException w:name="Medium Grid 1 Accent 2" w:uiPriority="67"/>
+    <w:lsdException w:name="Medium Grid 2 Accent 2" w:uiPriority="68"/>
+    <w:lsdException w:name="Medium Grid 3 Accent 2" w:uiPriority="69"/>
+    <w:lsdException w:name="Dark List Accent 2" w:uiPriority="70"/>
+    <w:lsdException w:name="Colorful Shading Accent 2" w:uiPriority="71"/>
+    <w:lsdException w:name="Colorful List Accent 2" w:uiPriority="72"/>
+    <w:lsdException w:name="Colorful Grid Accent 2" w:uiPriority="73"/>
+    <w:lsdException w:name="Light Shading Accent 3" w:uiPriority="60"/>
+    <w:lsdException w:name="Light List Accent 3" w:uiPriority="61"/>
+    <w:lsdException w:name="Light Grid Accent 3" w:uiPriority="62"/>
+    <w:lsdException w:name="Medium Shading 1 Accent 3" w:uiPriority="63"/>
+    <w:lsdException w:name="Medium Shading 2 Accent 3" w:uiPriority="64"/>
+    <w:lsdException w:name="Medium List 1 Accent 3" w:uiPriority="65"/>
+    <w:lsdException w:name="Medium List 2 Accent 3" w:uiPriority="66"/>
+    <w:lsdException w:name="Medium Grid 1 Accent 3" w:uiPriority="67"/>
+    <w:lsdException w:name="Medium Grid 2 Accent 3" w:uiPriority="68"/>
+    <w:lsdException w:name="Medium Grid 3 Accent 3" w:uiPriority="69"/>
+    <w:lsdException w:name="Dark List Accent 3" w:uiPriority="70"/>
+    <w:lsdException w:name="Colorful Shading Accent 3" w:uiPriority="71"/>
+    <w:lsdException w:name="Colorful List Accent 3" w:uiPriority="72"/>
+    <w:lsdException w:name="Colorful Grid Accent 3" w:uiPriority="73"/>
+    <w:lsdException w:name="Light Shading Accent 4" w:uiPriority="60"/>
+    <w:lsdException w:name="Light List Accent 4" w:uiPriority="61"/>
+    <w:lsdException w:name="Light Grid Accent 4" w:uiPriority="62"/>
+    <w:lsdException w:name="Medium Shading 1 Accent 4" w:uiPriority="63"/>
+    <w:lsdException w:name="Medium Shading 2 Accent 4" w:uiPriority="64"/>
+    <w:lsdException w:name="Medium List 1 Accent 4" w:uiPriority="65"/>
+    <w:lsdException w:name="Medium List 2 Accent 4" w:uiPriority="66"/>
+    <w:lsdException w:name="Medium Grid 1 Accent 4" w:uiPriority="67"/>
+    <w:lsdException w:name="Medium Grid 2 Accent 4" w:uiPriority="68"/>
+    <w:lsdException w:name="Medium Grid 3 Accent 4" w:uiPriority="69"/>
+    <w:lsdException w:name="Dark List Accent 4" w:uiPriority="70"/>
+    <w:lsdException w:name="Colorful Shading Accent 4" w:uiPriority="71"/>
+    <w:lsdException w:name="Colorful List Accent 4" w:uiPriority="72"/>
+    <w:lsdException w:name="Colorful Grid Accent 4" w:uiPriority="73"/>
+    <w:lsdException w:name="Light Shading Accent 5" w:uiPriority="60"/>
+    <w:lsdException w:name="Light List Accent 5" w:uiPriority="61"/>
+    <w:lsdException w:name="Light Grid Accent 5" w:uiPriority="62"/>
+    <w:lsdException w:name="Medium Shading 1 Accent 5" w:uiPriority="63"/>
+    <w:lsdException w:name="Medium Shading 2 Accent 5" w:uiPriority="64"/>
+    <w:lsdException w:name="Medium List 1 Accent 5" w:uiPriority="65"/>
+    <w:lsdException w:name="Medium List 2 Accent 5" w:uiPriority="66"/>
+    <w:lsdException w:name="Medium Grid 1 Accent 5" w:uiPriority="67"/>
+    <w:lsdException w:name="Medium Grid 2 Accent 5" w:uiPriority="68"/>
+    <w:lsdException w:name="Medium Grid 3 Accent 5" w:uiPriority="69"/>
+    <w:lsdException w:name="Dark List Accent 5" w:uiPriority="70"/>
+    <w:lsdException w:name="Colorful Shading Accent 5" w:uiPriority="71"/>
+    <w:lsdException w:name="Colorful List Accent 5" w:uiPriority="72"/>
+    <w:lsdException w:name="Colorful Grid Accent 5" w:uiPriority="73"/>
+    <w:lsdException w:name="Light Shading Accent 6" w:uiPriority="60"/>
+    <w:lsdException w:name="Light List Accent 6" w:uiPriority="61"/>
+    <w:lsdException w:name="Light Grid Accent 6" w:uiPriority="62"/>
+    <w:lsdException w:name="Medium Shading 1 Accent 6" w:uiPriority="63"/>
+    <w:lsdException w:name="Medium Shading 2 Accent 6" w:uiPriority="64"/>
+    <w:lsdException w:name="Medium List 1 Accent 6" w:uiPriority="65"/>
+    <w:lsdException w:name="Medium List 2 Accent 6" w:uiPriority="66"/>
+    <w:lsdException w:name="Medium Grid 1 Accent 6" w:uiPriority="67"/>
+    <w:lsdException w:name="Medium Grid 2 Accent 6" w:uiPriority="68"/>
+    <w:lsdException w:name="Medium Grid 3 Accent 6" w:uiPriority="69"/>
+    <w:lsdException w:name="Dark List Accent 6" w:uiPriority="70"/>
+    <w:lsdException w:name="Colorful Shading Accent 6" w:uiPriority="71"/>
+    <w:lsdException w:name="Colorful List Accent 6" w:uiPriority="72"/>
+    <w:lsdException w:name="Colorful Grid Accent 6" w:uiPriority="73"/>
+    <w:lsdException w:name="Subtle Emphasis" w:uiPriority="19" w:qFormat="1"/>
+    <w:lsdException w:name="Intense Emphasis" w:uiPriority="21" w:qFormat="1"/>
+    <w:lsdException w:name="Subtle Reference" w:uiPriority="31" w:qFormat="1"/>
+    <w:lsdException w:name="Intense Reference" w:uiPriority="32" w:qFormat="1"/>
+    <w:lsdException w:name="Book Title" w:uiPriority="33" w:qFormat="1"/>
+    <w:lsdException w:name="Bibliography" w:semiHidden="1" w:uiPriority="37" w:unhideWhenUsed="1"/>
+    <w:lsdException w:name="TOC Heading" w:semiHidden="1" w:uiPriority="39" w:unhideWhenUsed="1" w:qFormat="1"/>
+    <w:lsdException w:name="Plain Table 1" w:uiPriority="41"/>
+    <w:lsdException w:name="Plain Table 2" w:uiPriority="42"/>
+    <w:lsdException w:name="Plain Table 3" w:uiPriority="43"/>
+    <w:lsdException w:name="Plain Table 4" w:uiPriority="44"/>
+    <w:lsdException w:name="Plain Table 5" w:uiPriority="45"/>
+    <w:lsdException w:name="Grid Table Light" w:uiPriority="40"/>
+    <w:lsdException w:name="Grid Table 1 Light" w:uiPriority="46"/>
+    <w:lsdException w:name="Grid Table 2" w:uiPriority="47"/>
+    <w:lsdException w:name="Grid Table 3" w:uiPriority="48"/>
+    <w:lsdException w:name="Grid Table 4" w:uiPriority="49"/>
+    <w:lsdException w:name="Grid Table 5 Dark" w:uiPriority="50"/>
+    <w:lsdException w:name="Grid Table 6 Colorful" w:uiPriority="51"/>
+    <w:lsdException w:name="Grid Table 7 Colorful" w:uiPriority="52"/>
+    <w:lsdException w:name="Grid Table 1 Light Accent 1" w:uiPriority="46"/>
+    <w:lsdException w:name="Grid Table 2 Accent 1" w:uiPriority="47"/>
+    <w:lsdException w:name="Grid Table 3 Accent 1" w:uiPriority="48"/>
+    <w:lsdException w:name="Grid Table 4 Accent 1" w:uiPriority="49"/>
+    <w:lsdException w:name="Grid Table 5 Dark Accent 1" w:uiPriority="50"/>
+    <w:lsdException w:name="Grid Table 6 Colorful Accent 1" w:uiPriority="51"/>
+    <w:lsdException w:name="Grid Table 7 Colorful Accent 1" w:uiPriority="52"/>
+    <w:lsdException w:name="Grid Table 1 Light Accent 2" w:uiPriority="46"/>
+    <w:lsdException w:name="Grid Table 2 Accent 2" w:uiPriority="47"/>
+    <w:lsdException w:name="Grid Table 3 Accent 2" w:uiPriority="48"/>
+    <w:lsdException w:name="Grid Table 4 Accent 2" w:uiPriority="49"/>
+    <w:lsdException w:name="Grid Table 5 Dark Accent 2" w:uiPriority="50"/>
+    <w:lsdException w:name="Grid Table 6 Colorful Accent 2" w:uiPriority="51"/>
+    <w:lsdException w:name="Grid Table 7 Colorful Accent 2" w:uiPriority="52"/>
+    <w:lsdException w:name="Grid Table 1 Light Accent 3" w:uiPriority="46"/>
+    <w:lsdException w:name="Grid Table 2 Accent 3" w:uiPriority="47"/>
+    <w:lsdException w:name="Grid Table 3 Accent 3" w:uiPriority="48"/>
+    <w:lsdException w:name="Grid Table 4 Accent 3" w:uiPriority="49"/>
+    <w:lsdException w:name="Grid Table 5 Dark Accent 3" w:uiPriority="50"/>
+    <w:lsdException w:name="Grid Table 6 Colorful Accent 3" w:uiPriority="51"/>
+    <w:lsdException w:name="Grid Table 7 Colorful Accent 3" w:uiPriority="52"/>
+    <w:lsdException w:name="Grid Table 1 Light Accent 4" w:uiPriority="46"/>
+    <w:lsdException w:name="Grid Table 2 Accent 4" w:uiPriority="47"/>
+    <w:lsdException w:name="Grid Table 3 Accent 4" w:uiPriority="48"/>
+    <w:lsdException w:name="Grid Table 4 Accent 4" w:uiPriority="49"/>
+    <w:lsdException w:name="Grid Table 5 Dark Accent 4" w:uiPriority="50"/>
+    <w:lsdException w:name="Grid Table 6 Colorful Accent 4" w:uiPriority="51"/>
+    <w:lsdException w:name="Grid Table 7 Colorful Accent 4" w:uiPriority="52"/>
+    <w:lsdException w:name="Grid Table 1 Light Accent 5" w:uiPriority="46"/>
+    <w:lsdException w:name="Grid Table 2 Accent 5" w:uiPriority="47"/>
+    <w:lsdException w:name="Grid Table 3 Accent 5" w:uiPriority="48"/>
+    <w:lsdException w:name="Grid Table 4 Accent 5" w:uiPriority="49"/>
+    <w:lsdException w:name="Grid Table 5 Dark Accent 5" w:uiPriority="50"/>
+    <w:lsdException w:name="Grid Table 6 Colorful Accent 5" w:uiPriority="51"/>
+    <w:lsdException w:name="Grid Table 7 Colorful Accent 5" w:uiPriority="52"/>
+    <w:lsdException w:name="Grid Table 1 Light Accent 6" w:uiPriority="46"/>
+    <w:lsdException w:name="Grid Table 2 Accent 6" w:uiPriority="47"/>
+    <w:lsdException w:name="Grid Table 3 Accent 6" w:uiPriority="48"/>
+    <w:lsdException w:name="Grid Table 4 Accent 6" w:uiPriority="49"/>
+    <w:lsdException w:name="Grid Table 5 Dark Accent 6" w:uiPriority="50"/>
+    <w:lsdException w:name="Grid Table 6 Colorful Accent 6" w:uiPriority="51"/>
+    <w:lsdException w:name="Grid Table 7 Colorful Accent 6" w:uiPriority="52"/>
+    <w:lsdException w:name="List Table 1 Light" w:uiPriority="46"/>
+    <w:lsdException w:name="List Table 2" w:uiPriority="47"/>
+    <w:lsdException w:name="List Table 3" w:uiPriority="48"/>
+    <w:lsdException w:name="List Table 4" w:uiPriority="49"/>
+    <w:lsdException w:name="List Table 5 Dark" w:uiPriority="50"/>
+    <w:lsdException w:name="List Table 6 Colorful" w:uiPriority="51"/>
+    <w:lsdException w:name="List Table 7 Colorful" w:uiPriority="52"/>
+    <w:lsdException w:name="List Table 1 Light Accent 1" w:uiPriority="46"/>
+    <w:lsdException w:name="List Table 2 Accent 1" w:uiPriority="47"/>
+    <w:lsdException w:name="List Table 3 Accent 1" w:uiPriority="48"/>
+    <w:lsdException w:name="List Table 4 Accent 1" w:uiPriority="49"/>
+    <w:lsdException w:name="List Table 5 Dark Accent 1" w:uiPriority="50"/>
+    <w:lsdException w:name="List Table 6 Colorful Accent 1" w:uiPriority="51"/>
+    <w:lsdException w:name="List Table 7 Colorful Accent 1" w:uiPriority="52"/>
+    <w:lsdException w:name="List Table 1 Light Accent 2" w:uiPriority="46"/>
+    <w:lsdException w:name="List Table 2 Accent 2" w:uiPriority="47"/>
+    <w:lsdException w:name="List Table 3 Accent 2" w:uiPriority="48"/>
+    <w:lsdException w:name="List Table 4 Accent 2" w:uiPriority="49"/>
+    <w:lsdException w:name="List Table 5 Dark Accent 2" w:uiPriority="50"/>
+    <w:lsdException w:name="List Table 6 Colorful Accent 2" w:uiPriority="51"/>
+    <w:lsdException w:name="List Table 7 Colorful Accent 2" w:uiPriority="52"/>
+    <w:lsdException w:name="List Table 1 Light Accent 3" w:uiPriority="46"/>
+    <w:lsdException w:name="List Table 2 Accent 3" w:uiPriority="47"/>
+    <w:lsdException w:name="List Table 3 Accent 3" w:uiPriority="48"/>
+    <w:lsdException w:name="List Table 4 Accent 3" w:uiPriority="49"/>
+    <w:lsdException w:name="List Table 5 Dark Accent 3" w:uiPriority="50"/>
+    <w:lsdException w:name="List Table 6 Colorful Accent 3" w:uiPriority="51"/>
+    <w:lsdException w:name="List Table 7 Colorful Accent 3" w:uiPriority="52"/>
+    <w:lsdException w:name="List Table 1 Light Accent 4" w:uiPriority="46"/>
+    <w:lsdException w:name="List Table 2 Accent 4" w:uiPriority="47"/>
+    <w:lsdException w:name="List Table 3 Accent 4" w:uiPriority="48"/>
+    <w:lsdException w:name="List Table 4 Accent 4" w:uiPriority="49"/>
+    <w:lsdException w:name="List Table 5 Dark Accent 4" w:uiPriority="50"/>
+    <w:lsdException w:name="List Table 6 Colorful Accent 4" w:uiPriority="51"/>
+    <w:lsdException w:name="List Table 7 Colorful Accent 4" w:uiPriority="52"/>
+    <w:lsdException w:name="List Table 1 Light Accent 5" w:uiPriority="46"/>
+    <w:lsdException w:name="List Table 2 Accent 5" w:uiPriority="47"/>
+    <w:lsdException w:name="List Table 3 Accent 5" w:uiPriority="48"/>
+    <w:lsdException w:name="List Table 4 Accent 5" w:uiPriority="49"/>
+    <w:lsdException w:name="List Table 5 Dark Accent 5" w:uiPriority="50"/>
+    <w:lsdException w:name="List Table 6 Colorful Accent 5" w:uiPriority="51"/>
+    <w:lsdException w:name="List Table 7 Colorful Accent 5" w:uiPriority="52"/>
+    <w:lsdException w:name="List Table 1 Light Accent 6" w:uiPriority="46"/>
+    <w:lsdException w:name="List Table 2 Accent 6" w:uiPriority="47"/>
+    <w:lsdException w:name="List Table 3 Accent 6" w:uiPriority="48"/>
+    <w:lsdException w:name="List Table 4 Accent 6" w:uiPriority="49"/>
+    <w:lsdException w:name="List Table 5 Dark Accent 6" w:uiPriority="50"/>
+    <w:lsdException w:name="List Table 6 Colorful Accent 6" w:uiPriority="51"/>
+    <w:lsdException w:name="List Table 7 Colorful Accent 6" w:uiPriority="52"/>
+    <w:lsdException w:name="Mention" w:semiHidden="1" w:unhideWhenUsed="1"/>
+    <w:lsdException w:name="Smart Hyperlink" w:semiHidden="1" w:unhideWhenUsed="1"/>
+    <w:lsdException w:name="Hashtag" w:semiHidden="1" w:unhideWhenUsed="1"/>
+    <w:lsdException w:name="Unresolved Mention" w:semiHidden="1" w:unhideWhenUsed="1"/>
+  </w:latentStyles>
+  <w:style w:type="paragraph" w:default="1" w:styleId="Normal">
+    <w:name w:val="Normal"/>
+    <w:qFormat/>
   </w:style>
   <w:style w:type="paragraph" w:styleId="Heading1">
     <w:name w:val="heading 1"/>
     <w:basedOn w:val="Normal"/>
     <w:next w:val="Normal"/>
+    <w:uiPriority w:val="9"/>
+    <w:qFormat/>
     <w:pPr>
-      <w:keepNext w:val="1"/>
-      <w:keepLines w:val="1"/>
-      <w:spacing w:after="120" w:before="400" w:lineRule="auto"/>
+      <w:keepNext/>
+      <w:keepLines/>
+      <w:spacing w:before="400" w:after="120"/>
+      <w:outlineLvl w:val="0"/>
     </w:pPr>
     <w:rPr>
       <w:sz w:val="40"/>
@@ -383,13 +961,17 @@
     <w:name w:val="heading 2"/>
     <w:basedOn w:val="Normal"/>
     <w:next w:val="Normal"/>
+    <w:uiPriority w:val="9"/>
+    <w:semiHidden/>
+    <w:unhideWhenUsed/>
+    <w:qFormat/>
     <w:pPr>
-      <w:keepNext w:val="1"/>
-      <w:keepLines w:val="1"/>
-      <w:spacing w:after="120" w:before="360" w:lineRule="auto"/>
+      <w:keepNext/>
+      <w:keepLines/>
+      <w:spacing w:before="360" w:after="120"/>
+      <w:outlineLvl w:val="1"/>
     </w:pPr>
     <w:rPr>
-      <w:b w:val="0"/>
       <w:sz w:val="32"/>
       <w:szCs w:val="32"/>
     </w:rPr>
@@ -398,13 +980,17 @@
     <w:name w:val="heading 3"/>
     <w:basedOn w:val="Normal"/>
     <w:next w:val="Normal"/>
+    <w:uiPriority w:val="9"/>
+    <w:semiHidden/>
+    <w:unhideWhenUsed/>
+    <w:qFormat/>
     <w:pPr>
-      <w:keepNext w:val="1"/>
-      <w:keepLines w:val="1"/>
-      <w:spacing w:after="80" w:before="320" w:lineRule="auto"/>
+      <w:keepNext/>
+      <w:keepLines/>
+      <w:spacing w:before="320" w:after="80"/>
+      <w:outlineLvl w:val="2"/>
     </w:pPr>
     <w:rPr>
-      <w:b w:val="0"/>
       <w:color w:val="434343"/>
       <w:sz w:val="28"/>
       <w:szCs w:val="28"/>
@@ -414,10 +1000,15 @@
     <w:name w:val="heading 4"/>
     <w:basedOn w:val="Normal"/>
     <w:next w:val="Normal"/>
+    <w:uiPriority w:val="9"/>
+    <w:semiHidden/>
+    <w:unhideWhenUsed/>
+    <w:qFormat/>
     <w:pPr>
-      <w:keepNext w:val="1"/>
-      <w:keepLines w:val="1"/>
-      <w:spacing w:after="80" w:before="280" w:lineRule="auto"/>
+      <w:keepNext/>
+      <w:keepLines/>
+      <w:spacing w:before="280" w:after="80"/>
+      <w:outlineLvl w:val="3"/>
     </w:pPr>
     <w:rPr>
       <w:color w:val="666666"/>
@@ -429,41 +1020,76 @@
     <w:name w:val="heading 5"/>
     <w:basedOn w:val="Normal"/>
     <w:next w:val="Normal"/>
+    <w:uiPriority w:val="9"/>
+    <w:semiHidden/>
+    <w:unhideWhenUsed/>
+    <w:qFormat/>
     <w:pPr>
-      <w:keepNext w:val="1"/>
-      <w:keepLines w:val="1"/>
-      <w:spacing w:after="80" w:before="240" w:lineRule="auto"/>
+      <w:keepNext/>
+      <w:keepLines/>
+      <w:spacing w:before="240" w:after="80"/>
+      <w:outlineLvl w:val="4"/>
     </w:pPr>
     <w:rPr>
       <w:color w:val="666666"/>
-      <w:sz w:val="22"/>
-      <w:szCs w:val="22"/>
     </w:rPr>
   </w:style>
   <w:style w:type="paragraph" w:styleId="Heading6">
     <w:name w:val="heading 6"/>
     <w:basedOn w:val="Normal"/>
     <w:next w:val="Normal"/>
+    <w:uiPriority w:val="9"/>
+    <w:semiHidden/>
+    <w:unhideWhenUsed/>
+    <w:qFormat/>
     <w:pPr>
-      <w:keepNext w:val="1"/>
-      <w:keepLines w:val="1"/>
-      <w:spacing w:after="80" w:before="240" w:lineRule="auto"/>
+      <w:keepNext/>
+      <w:keepLines/>
+      <w:spacing w:before="240" w:after="80"/>
+      <w:outlineLvl w:val="5"/>
     </w:pPr>
     <w:rPr>
-      <w:i w:val="1"/>
+      <w:i/>
       <w:color w:val="666666"/>
-      <w:sz w:val="22"/>
-      <w:szCs w:val="22"/>
     </w:rPr>
+  </w:style>
+  <w:style w:type="character" w:default="1" w:styleId="DefaultParagraphFont">
+    <w:name w:val="Default Paragraph Font"/>
+    <w:uiPriority w:val="1"/>
+    <w:semiHidden/>
+    <w:unhideWhenUsed/>
+  </w:style>
+  <w:style w:type="table" w:default="1" w:styleId="TableNormal">
+    <w:name w:val="Normal Table"/>
+    <w:uiPriority w:val="99"/>
+    <w:semiHidden/>
+    <w:unhideWhenUsed/>
+    <w:tblPr>
+      <w:tblInd w:w="0" w:type="dxa"/>
+      <w:tblCellMar>
+        <w:top w:w="0" w:type="dxa"/>
+        <w:left w:w="108" w:type="dxa"/>
+        <w:bottom w:w="0" w:type="dxa"/>
+        <w:right w:w="108" w:type="dxa"/>
+      </w:tblCellMar>
+    </w:tblPr>
+  </w:style>
+  <w:style w:type="numbering" w:default="1" w:styleId="NoList">
+    <w:name w:val="No List"/>
+    <w:uiPriority w:val="99"/>
+    <w:semiHidden/>
+    <w:unhideWhenUsed/>
   </w:style>
   <w:style w:type="paragraph" w:styleId="Title">
     <w:name w:val="Title"/>
     <w:basedOn w:val="Normal"/>
     <w:next w:val="Normal"/>
+    <w:uiPriority w:val="10"/>
+    <w:qFormat/>
     <w:pPr>
-      <w:keepNext w:val="1"/>
-      <w:keepLines w:val="1"/>
-      <w:spacing w:after="60" w:before="0" w:lineRule="auto"/>
+      <w:keepNext/>
+      <w:keepLines/>
+      <w:spacing w:after="60"/>
     </w:pPr>
     <w:rPr>
       <w:sz w:val="52"/>
@@ -474,14 +1100,14 @@
     <w:name w:val="Subtitle"/>
     <w:basedOn w:val="Normal"/>
     <w:next w:val="Normal"/>
+    <w:uiPriority w:val="11"/>
+    <w:qFormat/>
     <w:pPr>
-      <w:keepNext w:val="1"/>
-      <w:keepLines w:val="1"/>
-      <w:spacing w:after="320" w:before="0" w:lineRule="auto"/>
+      <w:keepNext/>
+      <w:keepLines/>
+      <w:spacing w:after="320"/>
     </w:pPr>
     <w:rPr>
-      <w:rFonts w:ascii="Arial" w:cs="Arial" w:eastAsia="Arial" w:hAnsi="Arial"/>
-      <w:i w:val="0"/>
       <w:color w:val="666666"/>
       <w:sz w:val="30"/>
       <w:szCs w:val="30"/>

</xml_diff>